<commit_message>
Se agrega numero de pedido y orden al PDF de las firmas.
</commit_message>
<xml_diff>
--- a/services/sapfile-service/Omicron.SapFile.Services/ReportBuilder/Templates/BASE_PO_SIGNATURES.docx
+++ b/services/sapfile-service/Omicron.SapFile.Services/ReportBuilder/Templates/BASE_PO_SIGNATURES.docx
@@ -92,12 +92,90 @@
         </w:tabs>
       </w:pPr>
     </w:p>
+    <w:tbl>
+      <w:tblPr>
+        <w:tblStyle w:val="TableGrid"/>
+        <w:tblW w:w="3563" w:type="dxa"/>
+        <w:tblInd w:w="6651" w:type="dxa"/>
+        <w:tblBorders>
+          <w:top w:val="none" w:sz="0" w:space="0" w:color="auto"/>
+          <w:left w:val="none" w:sz="0" w:space="0" w:color="auto"/>
+          <w:bottom w:val="none" w:sz="0" w:space="0" w:color="auto"/>
+          <w:right w:val="none" w:sz="0" w:space="0" w:color="auto"/>
+          <w:insideH w:val="none" w:sz="0" w:space="0" w:color="auto"/>
+          <w:insideV w:val="none" w:sz="0" w:space="0" w:color="auto"/>
+        </w:tblBorders>
+        <w:tblLook w:val="04A0" w:firstRow="1" w:lastRow="0" w:firstColumn="1" w:lastColumn="0" w:noHBand="0" w:noVBand="1"/>
+      </w:tblPr>
+      <w:tblGrid>
+        <w:gridCol w:w="3563"/>
+      </w:tblGrid>
+      <w:tr>
+        <w:trPr>
+          <w:trHeight w:val="261"/>
+        </w:trPr>
+        <w:tc>
+          <w:tcPr>
+            <w:tcW w:w="3563" w:type="dxa"/>
+          </w:tcPr>
+          <w:p>
+            <w:pPr>
+              <w:tabs>
+                <w:tab w:val="left" w:pos="6815"/>
+                <w:tab w:val="right" w:pos="8838"/>
+              </w:tabs>
+            </w:pPr>
+            <w:bookmarkStart w:id="0" w:name="_GoBack"/>
+            <w:bookmarkEnd w:id="0"/>
+            <w:r>
+              <w:t xml:space="preserve">{{ </w:t>
+            </w:r>
+            <w:proofErr w:type="spellStart"/>
+            <w:r>
+              <w:t>orderReference</w:t>
+            </w:r>
+            <w:proofErr w:type="spellEnd"/>
+            <w:r>
+              <w:t xml:space="preserve"> }}</w:t>
+            </w:r>
+          </w:p>
+        </w:tc>
+      </w:tr>
+      <w:tr>
+        <w:trPr>
+          <w:trHeight w:val="273"/>
+        </w:trPr>
+        <w:tc>
+          <w:tcPr>
+            <w:tcW w:w="3563" w:type="dxa"/>
+          </w:tcPr>
+          <w:p>
+            <w:pPr>
+              <w:tabs>
+                <w:tab w:val="left" w:pos="6815"/>
+                <w:tab w:val="right" w:pos="8838"/>
+              </w:tabs>
+            </w:pPr>
+            <w:r>
+              <w:t xml:space="preserve">{{ </w:t>
+            </w:r>
+            <w:proofErr w:type="spellStart"/>
+            <w:r>
+              <w:t>orderReference</w:t>
+            </w:r>
+            <w:proofErr w:type="spellEnd"/>
+            <w:r>
+              <w:t xml:space="preserve"> }}</w:t>
+            </w:r>
+          </w:p>
+        </w:tc>
+      </w:tr>
+    </w:tbl>
     <w:p>
       <w:pPr>
-        <w:tabs>
-          <w:tab w:val="left" w:pos="6815"/>
-          <w:tab w:val="right" w:pos="8838"/>
-        </w:tabs>
+        <w:rPr>
+          <w:color w:val="5B9BD5" w:themeColor="accent5"/>
+        </w:rPr>
       </w:pPr>
     </w:p>
     <w:p>
@@ -263,8 +341,6 @@
                 <w:szCs w:val="24"/>
               </w:rPr>
             </w:pPr>
-            <w:bookmarkStart w:id="0" w:name="_GoBack"/>
-            <w:bookmarkEnd w:id="0"/>
           </w:p>
         </w:tc>
       </w:tr>
@@ -1506,9 +1582,12 @@
 </file>
 
 <file path=customXml/item1.xml><?xml version="1.0" encoding="utf-8"?>
-<p:properties xmlns:p="http://schemas.microsoft.com/office/2006/metadata/properties" xmlns:xsi="http://www.w3.org/2001/XMLSchema-instance" xmlns:pc="http://schemas.microsoft.com/office/infopath/2007/PartnerControls">
-  <documentManagement/>
-</p:properties>
+<?mso-contentType ?>
+<FormTemplates xmlns="http://schemas.microsoft.com/sharepoint/v3/contenttype/forms">
+  <Display>DocumentLibraryForm</Display>
+  <Edit>DocumentLibraryForm</Edit>
+  <New>DocumentLibraryForm</New>
+</FormTemplates>
 </file>
 
 <file path=customXml/item2.xml><?xml version="1.0" encoding="utf-8"?>
@@ -1644,12 +1723,9 @@
 </file>
 
 <file path=customXml/item3.xml><?xml version="1.0" encoding="utf-8"?>
-<?mso-contentType ?>
-<FormTemplates xmlns="http://schemas.microsoft.com/sharepoint/v3/contenttype/forms">
-  <Display>DocumentLibraryForm</Display>
-  <Edit>DocumentLibraryForm</Edit>
-  <New>DocumentLibraryForm</New>
-</FormTemplates>
+<p:properties xmlns:p="http://schemas.microsoft.com/office/2006/metadata/properties" xmlns:xsi="http://www.w3.org/2001/XMLSchema-instance" xmlns:pc="http://schemas.microsoft.com/office/infopath/2007/PartnerControls">
+  <documentManagement/>
+</p:properties>
 </file>
 
 <file path=customXml/item4.xml><?xml version="1.0" encoding="utf-8"?>
@@ -1657,10 +1733,9 @@
 </file>
 
 <file path=customXml/itemProps1.xml><?xml version="1.0" encoding="utf-8"?>
-<ds:datastoreItem xmlns:ds="http://schemas.openxmlformats.org/officeDocument/2006/customXml" ds:itemID="{8BF8C547-2F12-4614-9B78-826DE17701BA}">
+<ds:datastoreItem xmlns:ds="http://schemas.openxmlformats.org/officeDocument/2006/customXml" ds:itemID="{7F3DB941-4B0E-447B-AA46-E1A734356FFB}">
   <ds:schemaRefs>
-    <ds:schemaRef ds:uri="http://schemas.microsoft.com/office/2006/metadata/properties"/>
-    <ds:schemaRef ds:uri="http://schemas.microsoft.com/office/infopath/2007/PartnerControls"/>
+    <ds:schemaRef ds:uri="http://schemas.microsoft.com/sharepoint/v3/contenttype/forms"/>
   </ds:schemaRefs>
 </ds:datastoreItem>
 </file>
@@ -1684,15 +1759,16 @@
 </file>
 
 <file path=customXml/itemProps3.xml><?xml version="1.0" encoding="utf-8"?>
-<ds:datastoreItem xmlns:ds="http://schemas.openxmlformats.org/officeDocument/2006/customXml" ds:itemID="{7F3DB941-4B0E-447B-AA46-E1A734356FFB}">
+<ds:datastoreItem xmlns:ds="http://schemas.openxmlformats.org/officeDocument/2006/customXml" ds:itemID="{8BF8C547-2F12-4614-9B78-826DE17701BA}">
   <ds:schemaRefs>
-    <ds:schemaRef ds:uri="http://schemas.microsoft.com/sharepoint/v3/contenttype/forms"/>
+    <ds:schemaRef ds:uri="http://schemas.microsoft.com/office/2006/metadata/properties"/>
+    <ds:schemaRef ds:uri="http://schemas.microsoft.com/office/infopath/2007/PartnerControls"/>
   </ds:schemaRefs>
 </ds:datastoreItem>
 </file>
 
 <file path=customXml/itemProps4.xml><?xml version="1.0" encoding="utf-8"?>
-<ds:datastoreItem xmlns:ds="http://schemas.openxmlformats.org/officeDocument/2006/customXml" ds:itemID="{A9F9A1FA-0A96-4F38-9216-B62EB3AA3F3D}">
+<ds:datastoreItem xmlns:ds="http://schemas.openxmlformats.org/officeDocument/2006/customXml" ds:itemID="{F34C354E-4EF3-4D62-BBBD-BFCFA965E66C}">
   <ds:schemaRefs>
     <ds:schemaRef ds:uri="http://schemas.openxmlformats.org/officeDocument/2006/bibliography"/>
   </ds:schemaRefs>

</xml_diff>

<commit_message>
Se escribe pdf con la firma del diseñador
</commit_message>
<xml_diff>
--- a/services/sapfile-service/Omicron.SapFile.Services/ReportBuilder/Templates/BASE_PO_SIGNATURES.docx
+++ b/services/sapfile-service/Omicron.SapFile.Services/ReportBuilder/Templates/BASE_PO_SIGNATURES.docx
@@ -1,12 +1,12 @@
 
 <file path=word/document.xml><?xml version="1.0" encoding="utf-8"?>
-<w:document xmlns:wpc="http://schemas.microsoft.com/office/word/2010/wordprocessingCanvas" xmlns:mc="http://schemas.openxmlformats.org/markup-compatibility/2006" xmlns:o="urn:schemas-microsoft-com:office:office" xmlns:r="http://schemas.openxmlformats.org/officeDocument/2006/relationships" xmlns:m="http://schemas.openxmlformats.org/officeDocument/2006/math" xmlns:v="urn:schemas-microsoft-com:vml" xmlns:wp14="http://schemas.microsoft.com/office/word/2010/wordprocessingDrawing" xmlns:wp="http://schemas.openxmlformats.org/drawingml/2006/wordprocessingDrawing" xmlns:w10="urn:schemas-microsoft-com:office:word" xmlns:w="http://schemas.openxmlformats.org/wordprocessingml/2006/main" xmlns:w14="http://schemas.microsoft.com/office/word/2010/wordml" xmlns:w15="http://schemas.microsoft.com/office/word/2012/wordml" xmlns:wpg="http://schemas.microsoft.com/office/word/2010/wordprocessingGroup" xmlns:wpi="http://schemas.microsoft.com/office/word/2010/wordprocessingInk" xmlns:wne="http://schemas.microsoft.com/office/word/2006/wordml" xmlns:wps="http://schemas.microsoft.com/office/word/2010/wordprocessingShape" mc:Ignorable="w14 w15 wp14">
+<w:document xmlns:wpc="http://schemas.microsoft.com/office/word/2010/wordprocessingCanvas" xmlns:cx="http://schemas.microsoft.com/office/drawing/2014/chartex" xmlns:cx1="http://schemas.microsoft.com/office/drawing/2015/9/8/chartex" xmlns:mc="http://schemas.openxmlformats.org/markup-compatibility/2006" xmlns:o="urn:schemas-microsoft-com:office:office" xmlns:r="http://schemas.openxmlformats.org/officeDocument/2006/relationships" xmlns:m="http://schemas.openxmlformats.org/officeDocument/2006/math" xmlns:v="urn:schemas-microsoft-com:vml" xmlns:wp14="http://schemas.microsoft.com/office/word/2010/wordprocessingDrawing" xmlns:wp="http://schemas.openxmlformats.org/drawingml/2006/wordprocessingDrawing" xmlns:w10="urn:schemas-microsoft-com:office:word" xmlns:w="http://schemas.openxmlformats.org/wordprocessingml/2006/main" xmlns:w14="http://schemas.microsoft.com/office/word/2010/wordml" xmlns:w15="http://schemas.microsoft.com/office/word/2012/wordml" xmlns:w16se="http://schemas.microsoft.com/office/word/2015/wordml/symex" xmlns:wpg="http://schemas.microsoft.com/office/word/2010/wordprocessingGroup" xmlns:wpi="http://schemas.microsoft.com/office/word/2010/wordprocessingInk" xmlns:wne="http://schemas.microsoft.com/office/word/2006/wordml" xmlns:wps="http://schemas.microsoft.com/office/word/2010/wordprocessingShape" mc:Ignorable="w14 w15 w16se wp14">
   <w:body>
     <w:p>
       <w:r>
         <w:rPr>
           <w:noProof/>
-          <w:lang w:val="en-US"/>
+          <w:lang w:eastAsia="es-MX"/>
         </w:rPr>
         <w:drawing>
           <wp:anchor distT="0" distB="0" distL="114300" distR="114300" simplePos="0" relativeHeight="251658240" behindDoc="1" locked="0" layoutInCell="1" allowOverlap="1" wp14:anchorId="1A100614" wp14:editId="6CC2D2DF">
@@ -125,8 +125,6 @@
                 <w:tab w:val="right" w:pos="8838"/>
               </w:tabs>
             </w:pPr>
-            <w:bookmarkStart w:id="0" w:name="_GoBack"/>
-            <w:bookmarkEnd w:id="0"/>
             <w:r>
               <w:t xml:space="preserve">{{ </w:t>
             </w:r>
@@ -189,6 +187,14 @@
       <w:tblPr>
         <w:tblStyle w:val="TableGrid"/>
         <w:tblW w:w="10211" w:type="dxa"/>
+        <w:tblBorders>
+          <w:top w:val="none" w:sz="0" w:space="0" w:color="auto"/>
+          <w:left w:val="none" w:sz="0" w:space="0" w:color="auto"/>
+          <w:bottom w:val="none" w:sz="0" w:space="0" w:color="auto"/>
+          <w:right w:val="none" w:sz="0" w:space="0" w:color="auto"/>
+          <w:insideH w:val="none" w:sz="0" w:space="0" w:color="auto"/>
+          <w:insideV w:val="none" w:sz="0" w:space="0" w:color="auto"/>
+        </w:tblBorders>
         <w:tblLook w:val="04A0" w:firstRow="1" w:lastRow="0" w:firstColumn="1" w:lastColumn="0" w:noHBand="0" w:noVBand="1"/>
       </w:tblPr>
       <w:tblGrid>
@@ -203,12 +209,6 @@
         <w:tc>
           <w:tcPr>
             <w:tcW w:w="4860" w:type="dxa"/>
-            <w:tcBorders>
-              <w:top w:val="nil"/>
-              <w:left w:val="nil"/>
-              <w:bottom w:val="nil"/>
-              <w:right w:val="nil"/>
-            </w:tcBorders>
           </w:tcPr>
           <w:p>
             <w:pPr>
@@ -230,12 +230,6 @@
         <w:tc>
           <w:tcPr>
             <w:tcW w:w="720" w:type="dxa"/>
-            <w:tcBorders>
-              <w:top w:val="nil"/>
-              <w:left w:val="nil"/>
-              <w:bottom w:val="nil"/>
-              <w:right w:val="nil"/>
-            </w:tcBorders>
           </w:tcPr>
           <w:p>
             <w:pPr>
@@ -249,12 +243,6 @@
         <w:tc>
           <w:tcPr>
             <w:tcW w:w="4631" w:type="dxa"/>
-            <w:tcBorders>
-              <w:top w:val="nil"/>
-              <w:left w:val="nil"/>
-              <w:bottom w:val="nil"/>
-              <w:right w:val="nil"/>
-            </w:tcBorders>
           </w:tcPr>
           <w:p>
             <w:pPr>
@@ -282,10 +270,7 @@
           <w:tcPr>
             <w:tcW w:w="4860" w:type="dxa"/>
             <w:tcBorders>
-              <w:top w:val="nil"/>
-              <w:left w:val="nil"/>
-              <w:bottom w:val="single" w:sz="4" w:space="0" w:color="44A9EE"/>
-              <w:right w:val="nil"/>
+              <w:bottom w:val="single" w:sz="4" w:space="0" w:color="4472C4" w:themeColor="accent1"/>
             </w:tcBorders>
           </w:tcPr>
           <w:p>
@@ -308,12 +293,6 @@
         <w:tc>
           <w:tcPr>
             <w:tcW w:w="720" w:type="dxa"/>
-            <w:tcBorders>
-              <w:top w:val="nil"/>
-              <w:left w:val="nil"/>
-              <w:bottom w:val="nil"/>
-              <w:right w:val="nil"/>
-            </w:tcBorders>
           </w:tcPr>
           <w:p>
             <w:pPr>
@@ -328,10 +307,7 @@
           <w:tcPr>
             <w:tcW w:w="4631" w:type="dxa"/>
             <w:tcBorders>
-              <w:top w:val="nil"/>
-              <w:left w:val="nil"/>
-              <w:bottom w:val="single" w:sz="4" w:space="0" w:color="44A9EE"/>
-              <w:right w:val="nil"/>
+              <w:bottom w:val="single" w:sz="4" w:space="0" w:color="4472C4" w:themeColor="accent1"/>
             </w:tcBorders>
           </w:tcPr>
           <w:p>
@@ -352,10 +328,7 @@
           <w:tcPr>
             <w:tcW w:w="4860" w:type="dxa"/>
             <w:tcBorders>
-              <w:top w:val="single" w:sz="4" w:space="0" w:color="44A9EE"/>
-              <w:left w:val="nil"/>
-              <w:bottom w:val="nil"/>
-              <w:right w:val="nil"/>
+              <w:top w:val="single" w:sz="4" w:space="0" w:color="4472C4" w:themeColor="accent1"/>
             </w:tcBorders>
           </w:tcPr>
           <w:p>
@@ -380,12 +353,6 @@
         <w:tc>
           <w:tcPr>
             <w:tcW w:w="720" w:type="dxa"/>
-            <w:tcBorders>
-              <w:top w:val="nil"/>
-              <w:left w:val="nil"/>
-              <w:bottom w:val="nil"/>
-              <w:right w:val="nil"/>
-            </w:tcBorders>
           </w:tcPr>
           <w:p>
             <w:pPr>
@@ -400,10 +367,7 @@
           <w:tcPr>
             <w:tcW w:w="4631" w:type="dxa"/>
             <w:tcBorders>
-              <w:top w:val="single" w:sz="4" w:space="0" w:color="44A9EE"/>
-              <w:left w:val="nil"/>
-              <w:bottom w:val="nil"/>
-              <w:right w:val="nil"/>
+              <w:top w:val="single" w:sz="4" w:space="0" w:color="4472C4" w:themeColor="accent1"/>
             </w:tcBorders>
           </w:tcPr>
           <w:p>
@@ -423,6 +387,186 @@
               </w:rPr>
               <w:t>Firma del Técnico</w:t>
             </w:r>
+          </w:p>
+        </w:tc>
+      </w:tr>
+      <w:tr>
+        <w:trPr>
+          <w:trHeight w:val="1899"/>
+        </w:trPr>
+        <w:tc>
+          <w:tcPr>
+            <w:tcW w:w="4860" w:type="dxa"/>
+          </w:tcPr>
+          <w:p>
+            <w:pPr>
+              <w:jc w:val="center"/>
+              <w:rPr>
+                <w:b/>
+                <w:sz w:val="24"/>
+                <w:szCs w:val="24"/>
+              </w:rPr>
+            </w:pPr>
+            <w:r>
+              <w:rPr>
+                <w:sz w:val="24"/>
+                <w:szCs w:val="24"/>
+              </w:rPr>
+              <w:t>{{ signature_3 }}</w:t>
+            </w:r>
+          </w:p>
+        </w:tc>
+        <w:tc>
+          <w:tcPr>
+            <w:tcW w:w="720" w:type="dxa"/>
+          </w:tcPr>
+          <w:p>
+            <w:pPr>
+              <w:rPr>
+                <w:sz w:val="24"/>
+                <w:szCs w:val="24"/>
+              </w:rPr>
+            </w:pPr>
+          </w:p>
+        </w:tc>
+        <w:tc>
+          <w:tcPr>
+            <w:tcW w:w="4631" w:type="dxa"/>
+          </w:tcPr>
+          <w:p>
+            <w:pPr>
+              <w:jc w:val="center"/>
+              <w:rPr>
+                <w:b/>
+                <w:sz w:val="24"/>
+                <w:szCs w:val="24"/>
+              </w:rPr>
+            </w:pPr>
+          </w:p>
+        </w:tc>
+      </w:tr>
+      <w:tr>
+        <w:trPr>
+          <w:trHeight w:val="284"/>
+        </w:trPr>
+        <w:tc>
+          <w:tcPr>
+            <w:tcW w:w="4860" w:type="dxa"/>
+            <w:tcBorders>
+              <w:bottom w:val="single" w:sz="4" w:space="0" w:color="4472C4" w:themeColor="accent1"/>
+            </w:tcBorders>
+          </w:tcPr>
+          <w:p>
+            <w:pPr>
+              <w:jc w:val="center"/>
+              <w:rPr>
+                <w:b/>
+                <w:sz w:val="24"/>
+                <w:szCs w:val="24"/>
+              </w:rPr>
+            </w:pPr>
+            <w:r>
+              <w:rPr>
+                <w:sz w:val="24"/>
+                <w:szCs w:val="24"/>
+              </w:rPr>
+              <w:t xml:space="preserve">{{ Name_2 </w:t>
+            </w:r>
+            <w:bookmarkStart w:id="0" w:name="_GoBack"/>
+            <w:bookmarkEnd w:id="0"/>
+            <w:r>
+              <w:rPr>
+                <w:sz w:val="24"/>
+                <w:szCs w:val="24"/>
+              </w:rPr>
+              <w:t>}}</w:t>
+            </w:r>
+          </w:p>
+        </w:tc>
+        <w:tc>
+          <w:tcPr>
+            <w:tcW w:w="720" w:type="dxa"/>
+          </w:tcPr>
+          <w:p>
+            <w:pPr>
+              <w:rPr>
+                <w:sz w:val="24"/>
+                <w:szCs w:val="24"/>
+              </w:rPr>
+            </w:pPr>
+          </w:p>
+        </w:tc>
+        <w:tc>
+          <w:tcPr>
+            <w:tcW w:w="4631" w:type="dxa"/>
+          </w:tcPr>
+          <w:p>
+            <w:pPr>
+              <w:jc w:val="center"/>
+              <w:rPr>
+                <w:b/>
+                <w:sz w:val="24"/>
+                <w:szCs w:val="24"/>
+              </w:rPr>
+            </w:pPr>
+          </w:p>
+        </w:tc>
+      </w:tr>
+      <w:tr>
+        <w:trPr>
+          <w:trHeight w:val="1044"/>
+        </w:trPr>
+        <w:tc>
+          <w:tcPr>
+            <w:tcW w:w="4860" w:type="dxa"/>
+            <w:tcBorders>
+              <w:top w:val="single" w:sz="4" w:space="0" w:color="4472C4" w:themeColor="accent1"/>
+            </w:tcBorders>
+          </w:tcPr>
+          <w:p>
+            <w:pPr>
+              <w:jc w:val="center"/>
+              <w:rPr>
+                <w:sz w:val="24"/>
+                <w:szCs w:val="24"/>
+              </w:rPr>
+            </w:pPr>
+            <w:r>
+              <w:rPr>
+                <w:b/>
+                <w:sz w:val="24"/>
+                <w:szCs w:val="24"/>
+              </w:rPr>
+              <w:t>Firma del Diseñador</w:t>
+            </w:r>
+          </w:p>
+        </w:tc>
+        <w:tc>
+          <w:tcPr>
+            <w:tcW w:w="720" w:type="dxa"/>
+          </w:tcPr>
+          <w:p>
+            <w:pPr>
+              <w:rPr>
+                <w:sz w:val="24"/>
+                <w:szCs w:val="24"/>
+              </w:rPr>
+            </w:pPr>
+          </w:p>
+        </w:tc>
+        <w:tc>
+          <w:tcPr>
+            <w:tcW w:w="4631" w:type="dxa"/>
+          </w:tcPr>
+          <w:p>
+            <w:pPr>
+              <w:jc w:val="center"/>
+              <w:rPr>
+                <w:b/>
+                <w:sz w:val="24"/>
+                <w:szCs w:val="24"/>
+              </w:rPr>
+            </w:pPr>
           </w:p>
         </w:tc>
       </w:tr>
@@ -471,7 +615,7 @@
 </file>
 
 <file path=word/endnotes.xml><?xml version="1.0" encoding="utf-8"?>
-<w:endnotes xmlns:wpc="http://schemas.microsoft.com/office/word/2010/wordprocessingCanvas" xmlns:mc="http://schemas.openxmlformats.org/markup-compatibility/2006" xmlns:o="urn:schemas-microsoft-com:office:office" xmlns:r="http://schemas.openxmlformats.org/officeDocument/2006/relationships" xmlns:m="http://schemas.openxmlformats.org/officeDocument/2006/math" xmlns:v="urn:schemas-microsoft-com:vml" xmlns:wp14="http://schemas.microsoft.com/office/word/2010/wordprocessingDrawing" xmlns:wp="http://schemas.openxmlformats.org/drawingml/2006/wordprocessingDrawing" xmlns:w10="urn:schemas-microsoft-com:office:word" xmlns:w="http://schemas.openxmlformats.org/wordprocessingml/2006/main" xmlns:w14="http://schemas.microsoft.com/office/word/2010/wordml" xmlns:w15="http://schemas.microsoft.com/office/word/2012/wordml" xmlns:wpg="http://schemas.microsoft.com/office/word/2010/wordprocessingGroup" xmlns:wpi="http://schemas.microsoft.com/office/word/2010/wordprocessingInk" xmlns:wne="http://schemas.microsoft.com/office/word/2006/wordml" xmlns:wps="http://schemas.microsoft.com/office/word/2010/wordprocessingShape" mc:Ignorable="w14 w15 wp14">
+<w:endnotes xmlns:wpc="http://schemas.microsoft.com/office/word/2010/wordprocessingCanvas" xmlns:cx="http://schemas.microsoft.com/office/drawing/2014/chartex" xmlns:cx1="http://schemas.microsoft.com/office/drawing/2015/9/8/chartex" xmlns:mc="http://schemas.openxmlformats.org/markup-compatibility/2006" xmlns:o="urn:schemas-microsoft-com:office:office" xmlns:r="http://schemas.openxmlformats.org/officeDocument/2006/relationships" xmlns:m="http://schemas.openxmlformats.org/officeDocument/2006/math" xmlns:v="urn:schemas-microsoft-com:vml" xmlns:wp14="http://schemas.microsoft.com/office/word/2010/wordprocessingDrawing" xmlns:wp="http://schemas.openxmlformats.org/drawingml/2006/wordprocessingDrawing" xmlns:w10="urn:schemas-microsoft-com:office:word" xmlns:w="http://schemas.openxmlformats.org/wordprocessingml/2006/main" xmlns:w14="http://schemas.microsoft.com/office/word/2010/wordml" xmlns:w15="http://schemas.microsoft.com/office/word/2012/wordml" xmlns:w16se="http://schemas.microsoft.com/office/word/2015/wordml/symex" xmlns:wpg="http://schemas.microsoft.com/office/word/2010/wordprocessingGroup" xmlns:wpi="http://schemas.microsoft.com/office/word/2010/wordprocessingInk" xmlns:wne="http://schemas.microsoft.com/office/word/2006/wordml" xmlns:wps="http://schemas.microsoft.com/office/word/2010/wordprocessingShape" mc:Ignorable="w14 w15 w16se wp14">
   <w:endnote w:type="separator" w:id="-1">
     <w:p>
       <w:pPr>
@@ -496,7 +640,7 @@
 </file>
 
 <file path=word/footer1.xml><?xml version="1.0" encoding="utf-8"?>
-<w:ftr xmlns:wpc="http://schemas.microsoft.com/office/word/2010/wordprocessingCanvas" xmlns:mc="http://schemas.openxmlformats.org/markup-compatibility/2006" xmlns:o="urn:schemas-microsoft-com:office:office" xmlns:r="http://schemas.openxmlformats.org/officeDocument/2006/relationships" xmlns:m="http://schemas.openxmlformats.org/officeDocument/2006/math" xmlns:v="urn:schemas-microsoft-com:vml" xmlns:wp14="http://schemas.microsoft.com/office/word/2010/wordprocessingDrawing" xmlns:wp="http://schemas.openxmlformats.org/drawingml/2006/wordprocessingDrawing" xmlns:w10="urn:schemas-microsoft-com:office:word" xmlns:w="http://schemas.openxmlformats.org/wordprocessingml/2006/main" xmlns:w14="http://schemas.microsoft.com/office/word/2010/wordml" xmlns:w15="http://schemas.microsoft.com/office/word/2012/wordml" xmlns:wpg="http://schemas.microsoft.com/office/word/2010/wordprocessingGroup" xmlns:wpi="http://schemas.microsoft.com/office/word/2010/wordprocessingInk" xmlns:wne="http://schemas.microsoft.com/office/word/2006/wordml" xmlns:wps="http://schemas.microsoft.com/office/word/2010/wordprocessingShape" mc:Ignorable="w14 w15 wp14">
+<w:ftr xmlns:wpc="http://schemas.microsoft.com/office/word/2010/wordprocessingCanvas" xmlns:cx="http://schemas.microsoft.com/office/drawing/2014/chartex" xmlns:cx1="http://schemas.microsoft.com/office/drawing/2015/9/8/chartex" xmlns:mc="http://schemas.openxmlformats.org/markup-compatibility/2006" xmlns:o="urn:schemas-microsoft-com:office:office" xmlns:r="http://schemas.openxmlformats.org/officeDocument/2006/relationships" xmlns:m="http://schemas.openxmlformats.org/officeDocument/2006/math" xmlns:v="urn:schemas-microsoft-com:vml" xmlns:wp14="http://schemas.microsoft.com/office/word/2010/wordprocessingDrawing" xmlns:wp="http://schemas.openxmlformats.org/drawingml/2006/wordprocessingDrawing" xmlns:w10="urn:schemas-microsoft-com:office:word" xmlns:w="http://schemas.openxmlformats.org/wordprocessingml/2006/main" xmlns:w14="http://schemas.microsoft.com/office/word/2010/wordml" xmlns:w15="http://schemas.microsoft.com/office/word/2012/wordml" xmlns:w16se="http://schemas.microsoft.com/office/word/2015/wordml/symex" xmlns:wpg="http://schemas.microsoft.com/office/word/2010/wordprocessingGroup" xmlns:wpi="http://schemas.microsoft.com/office/word/2010/wordprocessingInk" xmlns:wne="http://schemas.microsoft.com/office/word/2006/wordml" xmlns:wps="http://schemas.microsoft.com/office/word/2010/wordprocessingShape" mc:Ignorable="w14 w15 w16se wp14">
   <w:p>
     <w:pPr>
       <w:pStyle w:val="Footer"/>
@@ -511,7 +655,7 @@
 </file>
 
 <file path=word/footnotes.xml><?xml version="1.0" encoding="utf-8"?>
-<w:footnotes xmlns:wpc="http://schemas.microsoft.com/office/word/2010/wordprocessingCanvas" xmlns:mc="http://schemas.openxmlformats.org/markup-compatibility/2006" xmlns:o="urn:schemas-microsoft-com:office:office" xmlns:r="http://schemas.openxmlformats.org/officeDocument/2006/relationships" xmlns:m="http://schemas.openxmlformats.org/officeDocument/2006/math" xmlns:v="urn:schemas-microsoft-com:vml" xmlns:wp14="http://schemas.microsoft.com/office/word/2010/wordprocessingDrawing" xmlns:wp="http://schemas.openxmlformats.org/drawingml/2006/wordprocessingDrawing" xmlns:w10="urn:schemas-microsoft-com:office:word" xmlns:w="http://schemas.openxmlformats.org/wordprocessingml/2006/main" xmlns:w14="http://schemas.microsoft.com/office/word/2010/wordml" xmlns:w15="http://schemas.microsoft.com/office/word/2012/wordml" xmlns:wpg="http://schemas.microsoft.com/office/word/2010/wordprocessingGroup" xmlns:wpi="http://schemas.microsoft.com/office/word/2010/wordprocessingInk" xmlns:wne="http://schemas.microsoft.com/office/word/2006/wordml" xmlns:wps="http://schemas.microsoft.com/office/word/2010/wordprocessingShape" mc:Ignorable="w14 w15 wp14">
+<w:footnotes xmlns:wpc="http://schemas.microsoft.com/office/word/2010/wordprocessingCanvas" xmlns:cx="http://schemas.microsoft.com/office/drawing/2014/chartex" xmlns:cx1="http://schemas.microsoft.com/office/drawing/2015/9/8/chartex" xmlns:mc="http://schemas.openxmlformats.org/markup-compatibility/2006" xmlns:o="urn:schemas-microsoft-com:office:office" xmlns:r="http://schemas.openxmlformats.org/officeDocument/2006/relationships" xmlns:m="http://schemas.openxmlformats.org/officeDocument/2006/math" xmlns:v="urn:schemas-microsoft-com:vml" xmlns:wp14="http://schemas.microsoft.com/office/word/2010/wordprocessingDrawing" xmlns:wp="http://schemas.openxmlformats.org/drawingml/2006/wordprocessingDrawing" xmlns:w10="urn:schemas-microsoft-com:office:word" xmlns:w="http://schemas.openxmlformats.org/wordprocessingml/2006/main" xmlns:w14="http://schemas.microsoft.com/office/word/2010/wordml" xmlns:w15="http://schemas.microsoft.com/office/word/2012/wordml" xmlns:w16se="http://schemas.microsoft.com/office/word/2015/wordml/symex" xmlns:wpg="http://schemas.microsoft.com/office/word/2010/wordprocessingGroup" xmlns:wpi="http://schemas.microsoft.com/office/word/2010/wordprocessingInk" xmlns:wne="http://schemas.microsoft.com/office/word/2006/wordml" xmlns:wps="http://schemas.microsoft.com/office/word/2010/wordprocessingShape" mc:Ignorable="w14 w15 w16se wp14">
   <w:footnote w:type="separator" w:id="-1">
     <w:p>
       <w:pPr>
@@ -536,7 +680,7 @@
 </file>
 
 <file path=word/header1.xml><?xml version="1.0" encoding="utf-8"?>
-<w:hdr xmlns:wpc="http://schemas.microsoft.com/office/word/2010/wordprocessingCanvas" xmlns:mc="http://schemas.openxmlformats.org/markup-compatibility/2006" xmlns:o="urn:schemas-microsoft-com:office:office" xmlns:r="http://schemas.openxmlformats.org/officeDocument/2006/relationships" xmlns:m="http://schemas.openxmlformats.org/officeDocument/2006/math" xmlns:v="urn:schemas-microsoft-com:vml" xmlns:wp14="http://schemas.microsoft.com/office/word/2010/wordprocessingDrawing" xmlns:wp="http://schemas.openxmlformats.org/drawingml/2006/wordprocessingDrawing" xmlns:w10="urn:schemas-microsoft-com:office:word" xmlns:w="http://schemas.openxmlformats.org/wordprocessingml/2006/main" xmlns:w14="http://schemas.microsoft.com/office/word/2010/wordml" xmlns:w15="http://schemas.microsoft.com/office/word/2012/wordml" xmlns:wpg="http://schemas.microsoft.com/office/word/2010/wordprocessingGroup" xmlns:wpi="http://schemas.microsoft.com/office/word/2010/wordprocessingInk" xmlns:wne="http://schemas.microsoft.com/office/word/2006/wordml" xmlns:wps="http://schemas.microsoft.com/office/word/2010/wordprocessingShape" mc:Ignorable="w14 w15 wp14">
+<w:hdr xmlns:wpc="http://schemas.microsoft.com/office/word/2010/wordprocessingCanvas" xmlns:cx="http://schemas.microsoft.com/office/drawing/2014/chartex" xmlns:cx1="http://schemas.microsoft.com/office/drawing/2015/9/8/chartex" xmlns:mc="http://schemas.openxmlformats.org/markup-compatibility/2006" xmlns:o="urn:schemas-microsoft-com:office:office" xmlns:r="http://schemas.openxmlformats.org/officeDocument/2006/relationships" xmlns:m="http://schemas.openxmlformats.org/officeDocument/2006/math" xmlns:v="urn:schemas-microsoft-com:vml" xmlns:wp14="http://schemas.microsoft.com/office/word/2010/wordprocessingDrawing" xmlns:wp="http://schemas.openxmlformats.org/drawingml/2006/wordprocessingDrawing" xmlns:w10="urn:schemas-microsoft-com:office:word" xmlns:w="http://schemas.openxmlformats.org/wordprocessingml/2006/main" xmlns:w14="http://schemas.microsoft.com/office/word/2010/wordml" xmlns:w15="http://schemas.microsoft.com/office/word/2012/wordml" xmlns:w16se="http://schemas.microsoft.com/office/word/2015/wordml/symex" xmlns:wpg="http://schemas.microsoft.com/office/word/2010/wordprocessingGroup" xmlns:wpi="http://schemas.microsoft.com/office/word/2010/wordprocessingInk" xmlns:wne="http://schemas.microsoft.com/office/word/2006/wordml" xmlns:wps="http://schemas.microsoft.com/office/word/2010/wordprocessingShape" mc:Ignorable="w14 w15 w16se wp14">
   <w:p>
     <w:pPr>
       <w:pStyle w:val="Header"/>
@@ -547,7 +691,7 @@
 </file>
 
 <file path=word/styles.xml><?xml version="1.0" encoding="utf-8"?>
-<w:styles xmlns:mc="http://schemas.openxmlformats.org/markup-compatibility/2006" xmlns:r="http://schemas.openxmlformats.org/officeDocument/2006/relationships" xmlns:w="http://schemas.openxmlformats.org/wordprocessingml/2006/main" xmlns:w14="http://schemas.microsoft.com/office/word/2010/wordml" xmlns:w15="http://schemas.microsoft.com/office/word/2012/wordml" mc:Ignorable="w14 w15">
+<w:styles xmlns:mc="http://schemas.openxmlformats.org/markup-compatibility/2006" xmlns:r="http://schemas.openxmlformats.org/officeDocument/2006/relationships" xmlns:w="http://schemas.openxmlformats.org/wordprocessingml/2006/main" xmlns:w14="http://schemas.microsoft.com/office/word/2010/wordml" xmlns:w15="http://schemas.microsoft.com/office/word/2012/wordml" xmlns:w16se="http://schemas.microsoft.com/office/word/2015/wordml/symex" mc:Ignorable="w14 w15 w16se">
   <w:docDefaults>
     <w:rPrDefault>
       <w:rPr>
@@ -1582,12 +1726,9 @@
 </file>
 
 <file path=customXml/item1.xml><?xml version="1.0" encoding="utf-8"?>
-<?mso-contentType ?>
-<FormTemplates xmlns="http://schemas.microsoft.com/sharepoint/v3/contenttype/forms">
-  <Display>DocumentLibraryForm</Display>
-  <Edit>DocumentLibraryForm</Edit>
-  <New>DocumentLibraryForm</New>
-</FormTemplates>
+<p:properties xmlns:p="http://schemas.microsoft.com/office/2006/metadata/properties" xmlns:xsi="http://www.w3.org/2001/XMLSchema-instance" xmlns:pc="http://schemas.microsoft.com/office/infopath/2007/PartnerControls">
+  <documentManagement/>
+</p:properties>
 </file>
 
 <file path=customXml/item2.xml><?xml version="1.0" encoding="utf-8"?>
@@ -1723,9 +1864,12 @@
 </file>
 
 <file path=customXml/item3.xml><?xml version="1.0" encoding="utf-8"?>
-<p:properties xmlns:p="http://schemas.microsoft.com/office/2006/metadata/properties" xmlns:xsi="http://www.w3.org/2001/XMLSchema-instance" xmlns:pc="http://schemas.microsoft.com/office/infopath/2007/PartnerControls">
-  <documentManagement/>
-</p:properties>
+<?mso-contentType ?>
+<FormTemplates xmlns="http://schemas.microsoft.com/sharepoint/v3/contenttype/forms">
+  <Display>DocumentLibraryForm</Display>
+  <Edit>DocumentLibraryForm</Edit>
+  <New>DocumentLibraryForm</New>
+</FormTemplates>
 </file>
 
 <file path=customXml/item4.xml><?xml version="1.0" encoding="utf-8"?>
@@ -1733,9 +1877,10 @@
 </file>
 
 <file path=customXml/itemProps1.xml><?xml version="1.0" encoding="utf-8"?>
-<ds:datastoreItem xmlns:ds="http://schemas.openxmlformats.org/officeDocument/2006/customXml" ds:itemID="{7F3DB941-4B0E-447B-AA46-E1A734356FFB}">
+<ds:datastoreItem xmlns:ds="http://schemas.openxmlformats.org/officeDocument/2006/customXml" ds:itemID="{8BF8C547-2F12-4614-9B78-826DE17701BA}">
   <ds:schemaRefs>
-    <ds:schemaRef ds:uri="http://schemas.microsoft.com/sharepoint/v3/contenttype/forms"/>
+    <ds:schemaRef ds:uri="http://schemas.microsoft.com/office/2006/metadata/properties"/>
+    <ds:schemaRef ds:uri="http://schemas.microsoft.com/office/infopath/2007/PartnerControls"/>
   </ds:schemaRefs>
 </ds:datastoreItem>
 </file>
@@ -1759,16 +1904,15 @@
 </file>
 
 <file path=customXml/itemProps3.xml><?xml version="1.0" encoding="utf-8"?>
-<ds:datastoreItem xmlns:ds="http://schemas.openxmlformats.org/officeDocument/2006/customXml" ds:itemID="{8BF8C547-2F12-4614-9B78-826DE17701BA}">
+<ds:datastoreItem xmlns:ds="http://schemas.openxmlformats.org/officeDocument/2006/customXml" ds:itemID="{7F3DB941-4B0E-447B-AA46-E1A734356FFB}">
   <ds:schemaRefs>
-    <ds:schemaRef ds:uri="http://schemas.microsoft.com/office/2006/metadata/properties"/>
-    <ds:schemaRef ds:uri="http://schemas.microsoft.com/office/infopath/2007/PartnerControls"/>
+    <ds:schemaRef ds:uri="http://schemas.microsoft.com/sharepoint/v3/contenttype/forms"/>
   </ds:schemaRefs>
 </ds:datastoreItem>
 </file>
 
 <file path=customXml/itemProps4.xml><?xml version="1.0" encoding="utf-8"?>
-<ds:datastoreItem xmlns:ds="http://schemas.openxmlformats.org/officeDocument/2006/customXml" ds:itemID="{F34C354E-4EF3-4D62-BBBD-BFCFA965E66C}">
+<ds:datastoreItem xmlns:ds="http://schemas.openxmlformats.org/officeDocument/2006/customXml" ds:itemID="{CCBF459B-D04C-48E5-88DA-70F166EA725D}">
   <ds:schemaRefs>
     <ds:schemaRef ds:uri="http://schemas.openxmlformats.org/officeDocument/2006/bibliography"/>
   </ds:schemaRefs>

</xml_diff>

<commit_message>
Se agrega logica para generar y obtener los pdfs de los pedidos
</commit_message>
<xml_diff>
--- a/services/sapfile-service/Omicron.SapFile.Services/ReportBuilder/Templates/BASE_PO_SIGNATURES.docx
+++ b/services/sapfile-service/Omicron.SapFile.Services/ReportBuilder/Templates/BASE_PO_SIGNATURES.docx
@@ -470,16 +470,7 @@
                 <w:sz w:val="24"/>
                 <w:szCs w:val="24"/>
               </w:rPr>
-              <w:t xml:space="preserve">{{ Name_2 </w:t>
-            </w:r>
-            <w:bookmarkStart w:id="0" w:name="_GoBack"/>
-            <w:bookmarkEnd w:id="0"/>
-            <w:r>
-              <w:rPr>
-                <w:sz w:val="24"/>
-                <w:szCs w:val="24"/>
-              </w:rPr>
-              <w:t>}}</w:t>
+              <w:t>{{ Name_2 }}</w:t>
             </w:r>
           </w:p>
         </w:tc>
@@ -537,7 +528,17 @@
                 <w:sz w:val="24"/>
                 <w:szCs w:val="24"/>
               </w:rPr>
-              <w:t>Firma del Diseñador</w:t>
+              <w:t>Firma de</w:t>
+            </w:r>
+            <w:bookmarkStart w:id="0" w:name="_GoBack"/>
+            <w:bookmarkEnd w:id="0"/>
+            <w:r>
+              <w:rPr>
+                <w:b/>
+                <w:sz w:val="24"/>
+                <w:szCs w:val="24"/>
+              </w:rPr>
+              <w:t xml:space="preserve"> Diseño</w:t>
             </w:r>
           </w:p>
         </w:tc>
@@ -1726,9 +1727,12 @@
 </file>
 
 <file path=customXml/item1.xml><?xml version="1.0" encoding="utf-8"?>
-<p:properties xmlns:p="http://schemas.microsoft.com/office/2006/metadata/properties" xmlns:xsi="http://www.w3.org/2001/XMLSchema-instance" xmlns:pc="http://schemas.microsoft.com/office/infopath/2007/PartnerControls">
-  <documentManagement/>
-</p:properties>
+<?mso-contentType ?>
+<FormTemplates xmlns="http://schemas.microsoft.com/sharepoint/v3/contenttype/forms">
+  <Display>DocumentLibraryForm</Display>
+  <Edit>DocumentLibraryForm</Edit>
+  <New>DocumentLibraryForm</New>
+</FormTemplates>
 </file>
 
 <file path=customXml/item2.xml><?xml version="1.0" encoding="utf-8"?>
@@ -1864,12 +1868,9 @@
 </file>
 
 <file path=customXml/item3.xml><?xml version="1.0" encoding="utf-8"?>
-<?mso-contentType ?>
-<FormTemplates xmlns="http://schemas.microsoft.com/sharepoint/v3/contenttype/forms">
-  <Display>DocumentLibraryForm</Display>
-  <Edit>DocumentLibraryForm</Edit>
-  <New>DocumentLibraryForm</New>
-</FormTemplates>
+<p:properties xmlns:p="http://schemas.microsoft.com/office/2006/metadata/properties" xmlns:xsi="http://www.w3.org/2001/XMLSchema-instance" xmlns:pc="http://schemas.microsoft.com/office/infopath/2007/PartnerControls">
+  <documentManagement/>
+</p:properties>
 </file>
 
 <file path=customXml/item4.xml><?xml version="1.0" encoding="utf-8"?>
@@ -1877,10 +1878,9 @@
 </file>
 
 <file path=customXml/itemProps1.xml><?xml version="1.0" encoding="utf-8"?>
-<ds:datastoreItem xmlns:ds="http://schemas.openxmlformats.org/officeDocument/2006/customXml" ds:itemID="{8BF8C547-2F12-4614-9B78-826DE17701BA}">
+<ds:datastoreItem xmlns:ds="http://schemas.openxmlformats.org/officeDocument/2006/customXml" ds:itemID="{7F3DB941-4B0E-447B-AA46-E1A734356FFB}">
   <ds:schemaRefs>
-    <ds:schemaRef ds:uri="http://schemas.microsoft.com/office/2006/metadata/properties"/>
-    <ds:schemaRef ds:uri="http://schemas.microsoft.com/office/infopath/2007/PartnerControls"/>
+    <ds:schemaRef ds:uri="http://schemas.microsoft.com/sharepoint/v3/contenttype/forms"/>
   </ds:schemaRefs>
 </ds:datastoreItem>
 </file>
@@ -1904,15 +1904,16 @@
 </file>
 
 <file path=customXml/itemProps3.xml><?xml version="1.0" encoding="utf-8"?>
-<ds:datastoreItem xmlns:ds="http://schemas.openxmlformats.org/officeDocument/2006/customXml" ds:itemID="{7F3DB941-4B0E-447B-AA46-E1A734356FFB}">
+<ds:datastoreItem xmlns:ds="http://schemas.openxmlformats.org/officeDocument/2006/customXml" ds:itemID="{8BF8C547-2F12-4614-9B78-826DE17701BA}">
   <ds:schemaRefs>
-    <ds:schemaRef ds:uri="http://schemas.microsoft.com/sharepoint/v3/contenttype/forms"/>
+    <ds:schemaRef ds:uri="http://schemas.microsoft.com/office/2006/metadata/properties"/>
+    <ds:schemaRef ds:uri="http://schemas.microsoft.com/office/infopath/2007/PartnerControls"/>
   </ds:schemaRefs>
 </ds:datastoreItem>
 </file>
 
 <file path=customXml/itemProps4.xml><?xml version="1.0" encoding="utf-8"?>
-<ds:datastoreItem xmlns:ds="http://schemas.openxmlformats.org/officeDocument/2006/customXml" ds:itemID="{CCBF459B-D04C-48E5-88DA-70F166EA725D}">
+<ds:datastoreItem xmlns:ds="http://schemas.openxmlformats.org/officeDocument/2006/customXml" ds:itemID="{7FAEEF61-7FCC-4B11-AC70-F098E6BCA989}">
   <ds:schemaRefs>
     <ds:schemaRef ds:uri="http://schemas.openxmlformats.org/officeDocument/2006/bibliography"/>
   </ds:schemaRefs>

</xml_diff>

<commit_message>
Add Technical name complete
</commit_message>
<xml_diff>
--- a/services/sapfile-service/Omicron.SapFile.Services/ReportBuilder/Templates/BASE_PO_SIGNATURES.docx
+++ b/services/sapfile-service/Omicron.SapFile.Services/ReportBuilder/Templates/BASE_PO_SIGNATURES.docx
@@ -1,6 +1,6 @@
 
 <file path=word/document.xml><?xml version="1.0" encoding="utf-8"?>
-<w:document xmlns:wpc="http://schemas.microsoft.com/office/word/2010/wordprocessingCanvas" xmlns:cx="http://schemas.microsoft.com/office/drawing/2014/chartex" xmlns:cx1="http://schemas.microsoft.com/office/drawing/2015/9/8/chartex" xmlns:mc="http://schemas.openxmlformats.org/markup-compatibility/2006" xmlns:o="urn:schemas-microsoft-com:office:office" xmlns:r="http://schemas.openxmlformats.org/officeDocument/2006/relationships" xmlns:m="http://schemas.openxmlformats.org/officeDocument/2006/math" xmlns:v="urn:schemas-microsoft-com:vml" xmlns:wp14="http://schemas.microsoft.com/office/word/2010/wordprocessingDrawing" xmlns:wp="http://schemas.openxmlformats.org/drawingml/2006/wordprocessingDrawing" xmlns:w10="urn:schemas-microsoft-com:office:word" xmlns:w="http://schemas.openxmlformats.org/wordprocessingml/2006/main" xmlns:w14="http://schemas.microsoft.com/office/word/2010/wordml" xmlns:w15="http://schemas.microsoft.com/office/word/2012/wordml" xmlns:w16se="http://schemas.microsoft.com/office/word/2015/wordml/symex" xmlns:wpg="http://schemas.microsoft.com/office/word/2010/wordprocessingGroup" xmlns:wpi="http://schemas.microsoft.com/office/word/2010/wordprocessingInk" xmlns:wne="http://schemas.microsoft.com/office/word/2006/wordml" xmlns:wps="http://schemas.microsoft.com/office/word/2010/wordprocessingShape" mc:Ignorable="w14 w15 w16se wp14">
+<w:document xmlns:wpc="http://schemas.microsoft.com/office/word/2010/wordprocessingCanvas" xmlns:cx="http://schemas.microsoft.com/office/drawing/2014/chartex" xmlns:mc="http://schemas.openxmlformats.org/markup-compatibility/2006" xmlns:o="urn:schemas-microsoft-com:office:office" xmlns:r="http://schemas.openxmlformats.org/officeDocument/2006/relationships" xmlns:m="http://schemas.openxmlformats.org/officeDocument/2006/math" xmlns:v="urn:schemas-microsoft-com:vml" xmlns:wp14="http://schemas.microsoft.com/office/word/2010/wordprocessingDrawing" xmlns:wp="http://schemas.openxmlformats.org/drawingml/2006/wordprocessingDrawing" xmlns:w10="urn:schemas-microsoft-com:office:word" xmlns:w="http://schemas.openxmlformats.org/wordprocessingml/2006/main" xmlns:w14="http://schemas.microsoft.com/office/word/2010/wordml" xmlns:w15="http://schemas.microsoft.com/office/word/2012/wordml" xmlns:w16se="http://schemas.microsoft.com/office/word/2015/wordml/symex" xmlns:wpg="http://schemas.microsoft.com/office/word/2010/wordprocessingGroup" xmlns:wpi="http://schemas.microsoft.com/office/word/2010/wordprocessingInk" xmlns:wne="http://schemas.microsoft.com/office/word/2006/wordml" xmlns:wps="http://schemas.microsoft.com/office/word/2010/wordprocessingShape" mc:Ignorable="w14 w15 w16se wp14">
   <w:body>
     <w:p>
       <w:r>
@@ -312,11 +312,21 @@
           </w:tcPr>
           <w:p>
             <w:pPr>
+              <w:jc w:val="center"/>
               <w:rPr>
                 <w:sz w:val="24"/>
                 <w:szCs w:val="24"/>
               </w:rPr>
             </w:pPr>
+            <w:bookmarkStart w:id="0" w:name="_GoBack"/>
+            <w:r>
+              <w:rPr>
+                <w:sz w:val="24"/>
+                <w:szCs w:val="24"/>
+              </w:rPr>
+              <w:t>{{ Name_3 }}</w:t>
+            </w:r>
+            <w:bookmarkEnd w:id="0"/>
           </w:p>
         </w:tc>
       </w:tr>
@@ -356,8 +366,6 @@
               </w:rPr>
               <w:t xml:space="preserve"> preparado</w:t>
             </w:r>
-            <w:bookmarkStart w:id="0" w:name="_GoBack"/>
-            <w:bookmarkEnd w:id="0"/>
           </w:p>
         </w:tc>
         <w:tc>
@@ -624,7 +632,7 @@
 </file>
 
 <file path=word/endnotes.xml><?xml version="1.0" encoding="utf-8"?>
-<w:endnotes xmlns:wpc="http://schemas.microsoft.com/office/word/2010/wordprocessingCanvas" xmlns:cx="http://schemas.microsoft.com/office/drawing/2014/chartex" xmlns:cx1="http://schemas.microsoft.com/office/drawing/2015/9/8/chartex" xmlns:mc="http://schemas.openxmlformats.org/markup-compatibility/2006" xmlns:o="urn:schemas-microsoft-com:office:office" xmlns:r="http://schemas.openxmlformats.org/officeDocument/2006/relationships" xmlns:m="http://schemas.openxmlformats.org/officeDocument/2006/math" xmlns:v="urn:schemas-microsoft-com:vml" xmlns:wp14="http://schemas.microsoft.com/office/word/2010/wordprocessingDrawing" xmlns:wp="http://schemas.openxmlformats.org/drawingml/2006/wordprocessingDrawing" xmlns:w10="urn:schemas-microsoft-com:office:word" xmlns:w="http://schemas.openxmlformats.org/wordprocessingml/2006/main" xmlns:w14="http://schemas.microsoft.com/office/word/2010/wordml" xmlns:w15="http://schemas.microsoft.com/office/word/2012/wordml" xmlns:w16se="http://schemas.microsoft.com/office/word/2015/wordml/symex" xmlns:wpg="http://schemas.microsoft.com/office/word/2010/wordprocessingGroup" xmlns:wpi="http://schemas.microsoft.com/office/word/2010/wordprocessingInk" xmlns:wne="http://schemas.microsoft.com/office/word/2006/wordml" xmlns:wps="http://schemas.microsoft.com/office/word/2010/wordprocessingShape" mc:Ignorable="w14 w15 w16se wp14">
+<w:endnotes xmlns:wpc="http://schemas.microsoft.com/office/word/2010/wordprocessingCanvas" xmlns:cx="http://schemas.microsoft.com/office/drawing/2014/chartex" xmlns:mc="http://schemas.openxmlformats.org/markup-compatibility/2006" xmlns:o="urn:schemas-microsoft-com:office:office" xmlns:r="http://schemas.openxmlformats.org/officeDocument/2006/relationships" xmlns:m="http://schemas.openxmlformats.org/officeDocument/2006/math" xmlns:v="urn:schemas-microsoft-com:vml" xmlns:wp14="http://schemas.microsoft.com/office/word/2010/wordprocessingDrawing" xmlns:wp="http://schemas.openxmlformats.org/drawingml/2006/wordprocessingDrawing" xmlns:w10="urn:schemas-microsoft-com:office:word" xmlns:w="http://schemas.openxmlformats.org/wordprocessingml/2006/main" xmlns:w14="http://schemas.microsoft.com/office/word/2010/wordml" xmlns:w15="http://schemas.microsoft.com/office/word/2012/wordml" xmlns:w16se="http://schemas.microsoft.com/office/word/2015/wordml/symex" xmlns:wpg="http://schemas.microsoft.com/office/word/2010/wordprocessingGroup" xmlns:wpi="http://schemas.microsoft.com/office/word/2010/wordprocessingInk" xmlns:wne="http://schemas.microsoft.com/office/word/2006/wordml" xmlns:wps="http://schemas.microsoft.com/office/word/2010/wordprocessingShape" mc:Ignorable="w14 w15 w16se wp14">
   <w:endnote w:type="separator" w:id="-1">
     <w:p>
       <w:pPr>
@@ -649,7 +657,7 @@
 </file>
 
 <file path=word/footer1.xml><?xml version="1.0" encoding="utf-8"?>
-<w:ftr xmlns:wpc="http://schemas.microsoft.com/office/word/2010/wordprocessingCanvas" xmlns:cx="http://schemas.microsoft.com/office/drawing/2014/chartex" xmlns:cx1="http://schemas.microsoft.com/office/drawing/2015/9/8/chartex" xmlns:mc="http://schemas.openxmlformats.org/markup-compatibility/2006" xmlns:o="urn:schemas-microsoft-com:office:office" xmlns:r="http://schemas.openxmlformats.org/officeDocument/2006/relationships" xmlns:m="http://schemas.openxmlformats.org/officeDocument/2006/math" xmlns:v="urn:schemas-microsoft-com:vml" xmlns:wp14="http://schemas.microsoft.com/office/word/2010/wordprocessingDrawing" xmlns:wp="http://schemas.openxmlformats.org/drawingml/2006/wordprocessingDrawing" xmlns:w10="urn:schemas-microsoft-com:office:word" xmlns:w="http://schemas.openxmlformats.org/wordprocessingml/2006/main" xmlns:w14="http://schemas.microsoft.com/office/word/2010/wordml" xmlns:w15="http://schemas.microsoft.com/office/word/2012/wordml" xmlns:w16se="http://schemas.microsoft.com/office/word/2015/wordml/symex" xmlns:wpg="http://schemas.microsoft.com/office/word/2010/wordprocessingGroup" xmlns:wpi="http://schemas.microsoft.com/office/word/2010/wordprocessingInk" xmlns:wne="http://schemas.microsoft.com/office/word/2006/wordml" xmlns:wps="http://schemas.microsoft.com/office/word/2010/wordprocessingShape" mc:Ignorable="w14 w15 w16se wp14">
+<w:ftr xmlns:wpc="http://schemas.microsoft.com/office/word/2010/wordprocessingCanvas" xmlns:cx="http://schemas.microsoft.com/office/drawing/2014/chartex" xmlns:mc="http://schemas.openxmlformats.org/markup-compatibility/2006" xmlns:o="urn:schemas-microsoft-com:office:office" xmlns:r="http://schemas.openxmlformats.org/officeDocument/2006/relationships" xmlns:m="http://schemas.openxmlformats.org/officeDocument/2006/math" xmlns:v="urn:schemas-microsoft-com:vml" xmlns:wp14="http://schemas.microsoft.com/office/word/2010/wordprocessingDrawing" xmlns:wp="http://schemas.openxmlformats.org/drawingml/2006/wordprocessingDrawing" xmlns:w10="urn:schemas-microsoft-com:office:word" xmlns:w="http://schemas.openxmlformats.org/wordprocessingml/2006/main" xmlns:w14="http://schemas.microsoft.com/office/word/2010/wordml" xmlns:w15="http://schemas.microsoft.com/office/word/2012/wordml" xmlns:w16se="http://schemas.microsoft.com/office/word/2015/wordml/symex" xmlns:wpg="http://schemas.microsoft.com/office/word/2010/wordprocessingGroup" xmlns:wpi="http://schemas.microsoft.com/office/word/2010/wordprocessingInk" xmlns:wne="http://schemas.microsoft.com/office/word/2006/wordml" xmlns:wps="http://schemas.microsoft.com/office/word/2010/wordprocessingShape" mc:Ignorable="w14 w15 w16se wp14">
   <w:p>
     <w:pPr>
       <w:pStyle w:val="Footer"/>
@@ -664,7 +672,7 @@
 </file>
 
 <file path=word/footnotes.xml><?xml version="1.0" encoding="utf-8"?>
-<w:footnotes xmlns:wpc="http://schemas.microsoft.com/office/word/2010/wordprocessingCanvas" xmlns:cx="http://schemas.microsoft.com/office/drawing/2014/chartex" xmlns:cx1="http://schemas.microsoft.com/office/drawing/2015/9/8/chartex" xmlns:mc="http://schemas.openxmlformats.org/markup-compatibility/2006" xmlns:o="urn:schemas-microsoft-com:office:office" xmlns:r="http://schemas.openxmlformats.org/officeDocument/2006/relationships" xmlns:m="http://schemas.openxmlformats.org/officeDocument/2006/math" xmlns:v="urn:schemas-microsoft-com:vml" xmlns:wp14="http://schemas.microsoft.com/office/word/2010/wordprocessingDrawing" xmlns:wp="http://schemas.openxmlformats.org/drawingml/2006/wordprocessingDrawing" xmlns:w10="urn:schemas-microsoft-com:office:word" xmlns:w="http://schemas.openxmlformats.org/wordprocessingml/2006/main" xmlns:w14="http://schemas.microsoft.com/office/word/2010/wordml" xmlns:w15="http://schemas.microsoft.com/office/word/2012/wordml" xmlns:w16se="http://schemas.microsoft.com/office/word/2015/wordml/symex" xmlns:wpg="http://schemas.microsoft.com/office/word/2010/wordprocessingGroup" xmlns:wpi="http://schemas.microsoft.com/office/word/2010/wordprocessingInk" xmlns:wne="http://schemas.microsoft.com/office/word/2006/wordml" xmlns:wps="http://schemas.microsoft.com/office/word/2010/wordprocessingShape" mc:Ignorable="w14 w15 w16se wp14">
+<w:footnotes xmlns:wpc="http://schemas.microsoft.com/office/word/2010/wordprocessingCanvas" xmlns:cx="http://schemas.microsoft.com/office/drawing/2014/chartex" xmlns:mc="http://schemas.openxmlformats.org/markup-compatibility/2006" xmlns:o="urn:schemas-microsoft-com:office:office" xmlns:r="http://schemas.openxmlformats.org/officeDocument/2006/relationships" xmlns:m="http://schemas.openxmlformats.org/officeDocument/2006/math" xmlns:v="urn:schemas-microsoft-com:vml" xmlns:wp14="http://schemas.microsoft.com/office/word/2010/wordprocessingDrawing" xmlns:wp="http://schemas.openxmlformats.org/drawingml/2006/wordprocessingDrawing" xmlns:w10="urn:schemas-microsoft-com:office:word" xmlns:w="http://schemas.openxmlformats.org/wordprocessingml/2006/main" xmlns:w14="http://schemas.microsoft.com/office/word/2010/wordml" xmlns:w15="http://schemas.microsoft.com/office/word/2012/wordml" xmlns:w16se="http://schemas.microsoft.com/office/word/2015/wordml/symex" xmlns:wpg="http://schemas.microsoft.com/office/word/2010/wordprocessingGroup" xmlns:wpi="http://schemas.microsoft.com/office/word/2010/wordprocessingInk" xmlns:wne="http://schemas.microsoft.com/office/word/2006/wordml" xmlns:wps="http://schemas.microsoft.com/office/word/2010/wordprocessingShape" mc:Ignorable="w14 w15 w16se wp14">
   <w:footnote w:type="separator" w:id="-1">
     <w:p>
       <w:pPr>
@@ -689,7 +697,7 @@
 </file>
 
 <file path=word/header1.xml><?xml version="1.0" encoding="utf-8"?>
-<w:hdr xmlns:wpc="http://schemas.microsoft.com/office/word/2010/wordprocessingCanvas" xmlns:cx="http://schemas.microsoft.com/office/drawing/2014/chartex" xmlns:cx1="http://schemas.microsoft.com/office/drawing/2015/9/8/chartex" xmlns:mc="http://schemas.openxmlformats.org/markup-compatibility/2006" xmlns:o="urn:schemas-microsoft-com:office:office" xmlns:r="http://schemas.openxmlformats.org/officeDocument/2006/relationships" xmlns:m="http://schemas.openxmlformats.org/officeDocument/2006/math" xmlns:v="urn:schemas-microsoft-com:vml" xmlns:wp14="http://schemas.microsoft.com/office/word/2010/wordprocessingDrawing" xmlns:wp="http://schemas.openxmlformats.org/drawingml/2006/wordprocessingDrawing" xmlns:w10="urn:schemas-microsoft-com:office:word" xmlns:w="http://schemas.openxmlformats.org/wordprocessingml/2006/main" xmlns:w14="http://schemas.microsoft.com/office/word/2010/wordml" xmlns:w15="http://schemas.microsoft.com/office/word/2012/wordml" xmlns:w16se="http://schemas.microsoft.com/office/word/2015/wordml/symex" xmlns:wpg="http://schemas.microsoft.com/office/word/2010/wordprocessingGroup" xmlns:wpi="http://schemas.microsoft.com/office/word/2010/wordprocessingInk" xmlns:wne="http://schemas.microsoft.com/office/word/2006/wordml" xmlns:wps="http://schemas.microsoft.com/office/word/2010/wordprocessingShape" mc:Ignorable="w14 w15 w16se wp14">
+<w:hdr xmlns:wpc="http://schemas.microsoft.com/office/word/2010/wordprocessingCanvas" xmlns:cx="http://schemas.microsoft.com/office/drawing/2014/chartex" xmlns:mc="http://schemas.openxmlformats.org/markup-compatibility/2006" xmlns:o="urn:schemas-microsoft-com:office:office" xmlns:r="http://schemas.openxmlformats.org/officeDocument/2006/relationships" xmlns:m="http://schemas.openxmlformats.org/officeDocument/2006/math" xmlns:v="urn:schemas-microsoft-com:vml" xmlns:wp14="http://schemas.microsoft.com/office/word/2010/wordprocessingDrawing" xmlns:wp="http://schemas.openxmlformats.org/drawingml/2006/wordprocessingDrawing" xmlns:w10="urn:schemas-microsoft-com:office:word" xmlns:w="http://schemas.openxmlformats.org/wordprocessingml/2006/main" xmlns:w14="http://schemas.microsoft.com/office/word/2010/wordml" xmlns:w15="http://schemas.microsoft.com/office/word/2012/wordml" xmlns:w16se="http://schemas.microsoft.com/office/word/2015/wordml/symex" xmlns:wpg="http://schemas.microsoft.com/office/word/2010/wordprocessingGroup" xmlns:wpi="http://schemas.microsoft.com/office/word/2010/wordprocessingInk" xmlns:wne="http://schemas.microsoft.com/office/word/2006/wordml" xmlns:wps="http://schemas.microsoft.com/office/word/2010/wordprocessingShape" mc:Ignorable="w14 w15 w16se wp14">
   <w:p>
     <w:pPr>
       <w:pStyle w:val="Header"/>
@@ -1735,6 +1743,21 @@
 </file>
 
 <file path=customXml/item1.xml><?xml version="1.0" encoding="utf-8"?>
+<p:properties xmlns:p="http://schemas.microsoft.com/office/2006/metadata/properties" xmlns:xsi="http://www.w3.org/2001/XMLSchema-instance" xmlns:pc="http://schemas.microsoft.com/office/infopath/2007/PartnerControls">
+  <documentManagement/>
+</p:properties>
+</file>
+
+<file path=customXml/item2.xml><?xml version="1.0" encoding="utf-8"?>
+<?mso-contentType ?>
+<FormTemplates xmlns="http://schemas.microsoft.com/sharepoint/v3/contenttype/forms">
+  <Display>DocumentLibraryForm</Display>
+  <Edit>DocumentLibraryForm</Edit>
+  <New>DocumentLibraryForm</New>
+</FormTemplates>
+</file>
+
+<file path=customXml/item3.xml><?xml version="1.0" encoding="utf-8"?>
 <ct:contentTypeSchema xmlns:ct="http://schemas.microsoft.com/office/2006/metadata/contentType" xmlns:ma="http://schemas.microsoft.com/office/2006/metadata/properties/metaAttributes" ct:_="" ma:_="" ma:contentTypeName="Document" ma:contentTypeID="0x0101007FB7A8A73AD35D409080B4C5A0F8D597" ma:contentTypeVersion="2" ma:contentTypeDescription="Create a new document." ma:contentTypeScope="" ma:versionID="3ca8d4ff61213ead8417d409f3a1d681">
   <xsd:schema xmlns:xsd="http://www.w3.org/2001/XMLSchema" xmlns:xs="http://www.w3.org/2001/XMLSchema" xmlns:p="http://schemas.microsoft.com/office/2006/metadata/properties" xmlns:ns3="232f842c-ced2-420b-afd3-854640de93b7" targetNamespace="http://schemas.microsoft.com/office/2006/metadata/properties" ma:root="true" ma:fieldsID="b83b501d92e5f0e601b3d48ff19d6a9f" ns3:_="">
     <xsd:import namespace="232f842c-ced2-420b-afd3-854640de93b7"/>
@@ -1866,26 +1889,28 @@
 </ct:contentTypeSchema>
 </file>
 
-<file path=customXml/item2.xml><?xml version="1.0" encoding="utf-8"?>
-<?mso-contentType ?>
-<FormTemplates xmlns="http://schemas.microsoft.com/sharepoint/v3/contenttype/forms">
-  <Display>DocumentLibraryForm</Display>
-  <Edit>DocumentLibraryForm</Edit>
-  <New>DocumentLibraryForm</New>
-</FormTemplates>
-</file>
-
-<file path=customXml/item3.xml><?xml version="1.0" encoding="utf-8"?>
-<p:properties xmlns:p="http://schemas.microsoft.com/office/2006/metadata/properties" xmlns:xsi="http://www.w3.org/2001/XMLSchema-instance" xmlns:pc="http://schemas.microsoft.com/office/infopath/2007/PartnerControls">
-  <documentManagement/>
-</p:properties>
-</file>
-
 <file path=customXml/item4.xml><?xml version="1.0" encoding="utf-8"?>
 <b:Sources xmlns:b="http://schemas.openxmlformats.org/officeDocument/2006/bibliography" xmlns="http://schemas.openxmlformats.org/officeDocument/2006/bibliography" SelectedStyle="\APASixthEditionOfficeOnline.xsl" StyleName="APA" Version="6"/>
 </file>
 
 <file path=customXml/itemProps1.xml><?xml version="1.0" encoding="utf-8"?>
+<ds:datastoreItem xmlns:ds="http://schemas.openxmlformats.org/officeDocument/2006/customXml" ds:itemID="{8BF8C547-2F12-4614-9B78-826DE17701BA}">
+  <ds:schemaRefs>
+    <ds:schemaRef ds:uri="http://schemas.microsoft.com/office/2006/metadata/properties"/>
+    <ds:schemaRef ds:uri="http://schemas.microsoft.com/office/infopath/2007/PartnerControls"/>
+  </ds:schemaRefs>
+</ds:datastoreItem>
+</file>
+
+<file path=customXml/itemProps2.xml><?xml version="1.0" encoding="utf-8"?>
+<ds:datastoreItem xmlns:ds="http://schemas.openxmlformats.org/officeDocument/2006/customXml" ds:itemID="{7F3DB941-4B0E-447B-AA46-E1A734356FFB}">
+  <ds:schemaRefs>
+    <ds:schemaRef ds:uri="http://schemas.microsoft.com/sharepoint/v3/contenttype/forms"/>
+  </ds:schemaRefs>
+</ds:datastoreItem>
+</file>
+
+<file path=customXml/itemProps3.xml><?xml version="1.0" encoding="utf-8"?>
 <ds:datastoreItem xmlns:ds="http://schemas.openxmlformats.org/officeDocument/2006/customXml" ds:itemID="{F23311D7-7D3D-4F21-A900-CF0C41722EA5}">
   <ds:schemaRefs>
     <ds:schemaRef ds:uri="http://schemas.microsoft.com/office/2006/metadata/contentType"/>
@@ -1903,25 +1928,8 @@
 </ds:datastoreItem>
 </file>
 
-<file path=customXml/itemProps2.xml><?xml version="1.0" encoding="utf-8"?>
-<ds:datastoreItem xmlns:ds="http://schemas.openxmlformats.org/officeDocument/2006/customXml" ds:itemID="{7F3DB941-4B0E-447B-AA46-E1A734356FFB}">
-  <ds:schemaRefs>
-    <ds:schemaRef ds:uri="http://schemas.microsoft.com/sharepoint/v3/contenttype/forms"/>
-  </ds:schemaRefs>
-</ds:datastoreItem>
-</file>
-
-<file path=customXml/itemProps3.xml><?xml version="1.0" encoding="utf-8"?>
-<ds:datastoreItem xmlns:ds="http://schemas.openxmlformats.org/officeDocument/2006/customXml" ds:itemID="{8BF8C547-2F12-4614-9B78-826DE17701BA}">
-  <ds:schemaRefs>
-    <ds:schemaRef ds:uri="http://schemas.microsoft.com/office/2006/metadata/properties"/>
-    <ds:schemaRef ds:uri="http://schemas.microsoft.com/office/infopath/2007/PartnerControls"/>
-  </ds:schemaRefs>
-</ds:datastoreItem>
-</file>
-
 <file path=customXml/itemProps4.xml><?xml version="1.0" encoding="utf-8"?>
-<ds:datastoreItem xmlns:ds="http://schemas.openxmlformats.org/officeDocument/2006/customXml" ds:itemID="{2F6F2A59-2006-4D22-96CC-B298DEC67649}">
+<ds:datastoreItem xmlns:ds="http://schemas.openxmlformats.org/officeDocument/2006/customXml" ds:itemID="{F33FAD3A-0B3B-4B1F-81BA-237E307A0A3B}">
   <ds:schemaRefs>
     <ds:schemaRef ds:uri="http://schemas.openxmlformats.org/officeDocument/2006/bibliography"/>
   </ds:schemaRefs>

</xml_diff>